<commit_message>
added urls to employers and clients
</commit_message>
<xml_diff>
--- a/src/assets/Natalia-Shport-Resume-2020.docx
+++ b/src/assets/Natalia-Shport-Resume-2020.docx
@@ -86,6 +86,7 @@
               <w:rPr>
                 <w:rFonts w:ascii="Raleway" w:cs="Raleway" w:eastAsia="Raleway" w:hAnsi="Raleway"/>
                 <w:b w:val="0"/>
+                <w:color w:val="494c4e"/>
                 <w:sz w:val="48"/>
                 <w:szCs w:val="48"/>
               </w:rPr>
@@ -96,6 +97,7 @@
               <w:rPr>
                 <w:rFonts w:ascii="Raleway" w:cs="Raleway" w:eastAsia="Raleway" w:hAnsi="Raleway"/>
                 <w:b w:val="0"/>
+                <w:color w:val="494c4e"/>
                 <w:sz w:val="48"/>
                 <w:szCs w:val="48"/>
                 <w:rtl w:val="0"/>
@@ -165,15 +167,15 @@
               <w:spacing w:before="0" w:line="276" w:lineRule="auto"/>
               <w:rPr>
                 <w:rFonts w:ascii="Roboto" w:cs="Roboto" w:eastAsia="Roboto" w:hAnsi="Roboto"/>
-                <w:color w:val="000000"/>
-                <w:sz w:val="20"/>
-                <w:szCs w:val="20"/>
-              </w:rPr>
-            </w:pPr>
-            <w:r>
-              <w:rPr>
-                <w:rFonts w:ascii="Roboto" w:cs="Roboto" w:eastAsia="Roboto" w:hAnsi="Roboto"/>
-                <w:color w:val="000000"/>
+                <w:color w:val="494c4e"/>
+                <w:sz w:val="20"/>
+                <w:szCs w:val="20"/>
+              </w:rPr>
+            </w:pPr>
+            <w:r>
+              <w:rPr>
+                <w:rFonts w:ascii="Roboto" w:cs="Roboto" w:eastAsia="Roboto" w:hAnsi="Roboto"/>
+                <w:color w:val="494c4e"/>
                 <w:sz w:val="20"/>
                 <w:szCs w:val="20"/>
                 <w:rtl w:val="0"/>
@@ -194,7 +196,7 @@
               <w:spacing w:before="0" w:line="276" w:lineRule="auto"/>
               <w:rPr>
                 <w:rFonts w:ascii="Roboto" w:cs="Roboto" w:eastAsia="Roboto" w:hAnsi="Roboto"/>
-                <w:color w:val="000000"/>
+                <w:color w:val="434343"/>
                 <w:sz w:val="24"/>
                 <w:szCs w:val="24"/>
               </w:rPr>
@@ -202,7 +204,7 @@
             <w:r>
               <w:rPr>
                 <w:rFonts w:ascii="Roboto" w:cs="Roboto" w:eastAsia="Roboto" w:hAnsi="Roboto"/>
-                <w:color w:val="000000"/>
+                <w:color w:val="434343"/>
                 <w:sz w:val="24"/>
                 <w:szCs w:val="24"/>
                 <w:rtl w:val="0"/>
@@ -310,6 +312,42 @@
                   <w:rtl w:val="0"/>
                 </w:rPr>
                 <w:t xml:space="preserve">github.com/n3218</w:t>
+              </w:r>
+            </w:hyperlink>
+            <w:r>
+              <w:rPr>
+                <w:rtl w:val="0"/>
+              </w:rPr>
+            </w:r>
+          </w:p>
+          <w:p>
+            <w:pPr>
+              <w:pBdr>
+                <w:top w:space="0" w:sz="0" w:val="nil"/>
+                <w:left w:space="0" w:sz="0" w:val="nil"/>
+                <w:bottom w:space="0" w:sz="0" w:val="nil"/>
+                <w:right w:space="0" w:sz="0" w:val="nil"/>
+                <w:between w:space="0" w:sz="0" w:val="nil"/>
+              </w:pBdr>
+              <w:shd w:fill="auto" w:val="clear"/>
+              <w:spacing w:before="0" w:line="276" w:lineRule="auto"/>
+              <w:rPr>
+                <w:rFonts w:ascii="Roboto" w:cs="Roboto" w:eastAsia="Roboto" w:hAnsi="Roboto"/>
+                <w:color w:val="000000"/>
+                <w:sz w:val="20"/>
+                <w:szCs w:val="20"/>
+              </w:rPr>
+            </w:pPr>
+            <w:hyperlink r:id="rId9">
+              <w:r>
+                <w:rPr>
+                  <w:rFonts w:ascii="Roboto" w:cs="Roboto" w:eastAsia="Roboto" w:hAnsi="Roboto"/>
+                  <w:color w:val="1155cc"/>
+                  <w:sz w:val="20"/>
+                  <w:szCs w:val="20"/>
+                  <w:rtl w:val="0"/>
+                </w:rPr>
+                <w:t xml:space="preserve">shport.info</w:t>
               </w:r>
             </w:hyperlink>
             <w:r>
@@ -353,11 +391,7 @@
               </w:pBdr>
               <w:shd w:fill="auto" w:val="clear"/>
               <w:spacing w:before="0" w:lineRule="auto"/>
-              <w:rPr>
-                <w:rFonts w:ascii="Raleway" w:cs="Raleway" w:eastAsia="Raleway" w:hAnsi="Raleway"/>
-                <w:sz w:val="20"/>
-                <w:szCs w:val="20"/>
-              </w:rPr>
+              <w:rPr/>
             </w:pPr>
             <w:bookmarkStart w:colFirst="0" w:colLast="0" w:name="_y7d3xdxnr44m" w:id="1"/>
             <w:bookmarkEnd w:id="1"/>
@@ -370,12 +404,6 @@
               </w:rPr>
               <w:t xml:space="preserve">EXPERIENCE</w:t>
             </w:r>
-          </w:p>
-          <w:p>
-            <w:pPr>
-              <w:spacing w:before="0" w:line="240" w:lineRule="auto"/>
-              <w:rPr/>
-            </w:pPr>
             <w:r>
               <w:rPr>
                 <w:rtl w:val="0"/>
@@ -538,7 +566,7 @@
                 <w:szCs w:val="20"/>
                 <w:rtl w:val="0"/>
               </w:rPr>
-              <w:t xml:space="preserve">Currently learning React.js, Redux, modern ways operating with data, API, authentication, payments.</w:t>
+              <w:t xml:space="preserve">Currently learning React, Redux, GraphQL, modern ways operating with data, noSQL databases, APIs, authentication, payments</w:t>
             </w:r>
           </w:p>
           <w:p>
@@ -570,7 +598,7 @@
                 <w:szCs w:val="20"/>
                 <w:rtl w:val="0"/>
               </w:rPr>
-              <w:t xml:space="preserve">Improving knowledge in responsive layouts for desktops and mobile devices</w:t>
+              <w:t xml:space="preserve">Improving knowledge in responsive layouts for desktops and mobile</w:t>
             </w:r>
           </w:p>
           <w:p>
@@ -584,6 +612,38 @@
                 <w:left w:color="000000" w:space="13" w:sz="0" w:val="none"/>
               </w:pBdr>
               <w:shd w:fill="ffffff" w:val="clear"/>
+              <w:spacing w:after="0" w:afterAutospacing="0" w:before="0" w:line="240" w:lineRule="auto"/>
+              <w:ind w:left="720" w:right="0" w:hanging="360"/>
+              <w:rPr>
+                <w:rFonts w:ascii="Roboto" w:cs="Roboto" w:eastAsia="Roboto" w:hAnsi="Roboto"/>
+                <w:color w:val="494c4e"/>
+                <w:sz w:val="20"/>
+                <w:szCs w:val="20"/>
+                <w:u w:val="none"/>
+              </w:rPr>
+            </w:pPr>
+            <w:r>
+              <w:rPr>
+                <w:rFonts w:ascii="Roboto" w:cs="Roboto" w:eastAsia="Roboto" w:hAnsi="Roboto"/>
+                <w:color w:val="494c4e"/>
+                <w:sz w:val="20"/>
+                <w:szCs w:val="20"/>
+                <w:rtl w:val="0"/>
+              </w:rPr>
+              <w:t xml:space="preserve">Working with version control tools</w:t>
+            </w:r>
+          </w:p>
+          <w:p>
+            <w:pPr>
+              <w:widowControl w:val="1"/>
+              <w:numPr>
+                <w:ilvl w:val="0"/>
+                <w:numId w:val="2"/>
+              </w:numPr>
+              <w:pBdr>
+                <w:left w:color="000000" w:space="13" w:sz="0" w:val="none"/>
+              </w:pBdr>
+              <w:shd w:fill="ffffff" w:val="clear"/>
               <w:spacing w:after="60" w:before="0" w:line="240" w:lineRule="auto"/>
               <w:ind w:left="720" w:right="0" w:hanging="360"/>
               <w:rPr>
@@ -602,7 +662,7 @@
                 <w:szCs w:val="20"/>
                 <w:rtl w:val="0"/>
               </w:rPr>
-              <w:t xml:space="preserve">Working with version control tools</w:t>
+              <w:t xml:space="preserve">Unit testing</w:t>
             </w:r>
           </w:p>
           <w:p>
@@ -699,7 +759,7 @@
               </w:rPr>
               <w:t xml:space="preserve">e</w:t>
             </w:r>
-            <w:hyperlink r:id="rId9">
+            <w:hyperlink r:id="rId10">
               <w:r>
                 <w:rPr>
                   <w:rFonts w:ascii="Roboto" w:cs="Roboto" w:eastAsia="Roboto" w:hAnsi="Roboto"/>
@@ -773,7 +833,7 @@
                 <w:szCs w:val="20"/>
                 <w:rtl w:val="0"/>
               </w:rPr>
-              <w:t xml:space="preserve">E-commerce SPApplication / React, Redux, Firebase, Google-authentication, Stripe payments</w:t>
+              <w:t xml:space="preserve">E-commerce SPApplication / React, Redux, Firebase, Google-authentication, Stripe payments, unit testing Jest, Progressive Web App</w:t>
             </w:r>
           </w:p>
           <w:p>
@@ -805,7 +865,7 @@
               </w:rPr>
               <w:t xml:space="preserve">a</w:t>
             </w:r>
-            <w:hyperlink r:id="rId10">
+            <w:hyperlink r:id="rId11">
               <w:r>
                 <w:rPr>
                   <w:rFonts w:ascii="Roboto" w:cs="Roboto" w:eastAsia="Roboto" w:hAnsi="Roboto"/>
@@ -848,8 +908,11 @@
               <w:spacing w:before="0" w:lineRule="auto"/>
               <w:rPr>
                 <w:rFonts w:ascii="Roboto" w:cs="Roboto" w:eastAsia="Roboto" w:hAnsi="Roboto"/>
-                <w:sz w:val="20"/>
-                <w:szCs w:val="20"/>
+                <w:b w:val="0"/>
+                <w:color w:val="3c3b37"/>
+                <w:sz w:val="20"/>
+                <w:szCs w:val="20"/>
+                <w:highlight w:val="white"/>
               </w:rPr>
             </w:pPr>
             <w:bookmarkStart w:colFirst="0" w:colLast="0" w:name="_3z2hq8urjzrh" w:id="5"/>
@@ -874,17 +937,7 @@
                 <w:highlight w:val="white"/>
                 <w:rtl w:val="0"/>
               </w:rPr>
-              <w:t xml:space="preserve">SPA blog builded using React, React Hooks, implemented form validation, </w:t>
-            </w:r>
-            <w:r>
-              <w:rPr>
-                <w:rFonts w:ascii="Roboto" w:cs="Roboto" w:eastAsia="Roboto" w:hAnsi="Roboto"/>
-                <w:b w:val="0"/>
-                <w:sz w:val="20"/>
-                <w:szCs w:val="20"/>
-                <w:rtl w:val="0"/>
-              </w:rPr>
-              <w:t xml:space="preserve">authentication, “following” feature / React, MongoDB</w:t>
+              <w:t xml:space="preserve">SPA blog builded with React, React Hooks, implemented form validation, authentication, “following” feature, for storing data used MongoDB</w:t>
             </w:r>
             <w:r>
               <w:rPr>
@@ -923,7 +976,7 @@
                 <w:szCs w:val="20"/>
               </w:rPr>
             </w:pPr>
-            <w:hyperlink r:id="rId11">
+            <w:hyperlink r:id="rId12">
               <w:r>
                 <w:rPr>
                   <w:rFonts w:ascii="Roboto" w:cs="Roboto" w:eastAsia="Roboto" w:hAnsi="Roboto"/>
@@ -998,7 +1051,7 @@
                 <w:szCs w:val="20"/>
                 <w:rtl w:val="0"/>
               </w:rPr>
-              <w:t xml:space="preserve">Personal resume and portfolio / Angular, jQuery, Bootstrap</w:t>
+              <w:t xml:space="preserve">Personal resume and portfolio / Angular, jQuery, Bootstrap, SASS, Javascript</w:t>
             </w:r>
           </w:p>
           <w:p>
@@ -1171,7 +1224,7 @@
                 <w:szCs w:val="20"/>
                 <w:rtl w:val="0"/>
               </w:rPr>
-              <w:t xml:space="preserve">Handling incoming alerts, problems, requests from automated system and customers</w:t>
+              <w:t xml:space="preserve">Handling incoming alerts, problems, requests from automated systems and customers, logging and tracking tasks / JIRA, Slack</w:t>
             </w:r>
           </w:p>
           <w:p>
@@ -1185,68 +1238,6 @@
                 <w:left w:color="000000" w:space="13" w:sz="0" w:val="none"/>
               </w:pBdr>
               <w:shd w:fill="ffffff" w:val="clear"/>
-              <w:spacing w:after="0" w:afterAutospacing="0" w:before="0" w:line="240" w:lineRule="auto"/>
-              <w:ind w:left="720" w:right="0" w:hanging="360"/>
-              <w:rPr>
-                <w:rFonts w:ascii="Roboto" w:cs="Roboto" w:eastAsia="Roboto" w:hAnsi="Roboto"/>
-                <w:color w:val="494c4e"/>
-                <w:sz w:val="20"/>
-                <w:szCs w:val="20"/>
-              </w:rPr>
-            </w:pPr>
-            <w:r>
-              <w:rPr>
-                <w:rFonts w:ascii="Roboto" w:cs="Roboto" w:eastAsia="Roboto" w:hAnsi="Roboto"/>
-                <w:color w:val="494c4e"/>
-                <w:sz w:val="20"/>
-                <w:szCs w:val="20"/>
-                <w:rtl w:val="0"/>
-              </w:rPr>
-              <w:t xml:space="preserve">Responding to customer requests </w:t>
-            </w:r>
-          </w:p>
-          <w:p>
-            <w:pPr>
-              <w:widowControl w:val="1"/>
-              <w:numPr>
-                <w:ilvl w:val="0"/>
-                <w:numId w:val="1"/>
-              </w:numPr>
-              <w:pBdr>
-                <w:left w:color="000000" w:space="13" w:sz="0" w:val="none"/>
-              </w:pBdr>
-              <w:shd w:fill="ffffff" w:val="clear"/>
-              <w:spacing w:after="0" w:afterAutospacing="0" w:before="0" w:line="240" w:lineRule="auto"/>
-              <w:ind w:left="720" w:right="0" w:hanging="360"/>
-              <w:rPr>
-                <w:rFonts w:ascii="Roboto" w:cs="Roboto" w:eastAsia="Roboto" w:hAnsi="Roboto"/>
-                <w:color w:val="494c4e"/>
-                <w:sz w:val="20"/>
-                <w:szCs w:val="20"/>
-              </w:rPr>
-            </w:pPr>
-            <w:r>
-              <w:rPr>
-                <w:rFonts w:ascii="Roboto" w:cs="Roboto" w:eastAsia="Roboto" w:hAnsi="Roboto"/>
-                <w:color w:val="494c4e"/>
-                <w:sz w:val="20"/>
-                <w:szCs w:val="20"/>
-                <w:rtl w:val="0"/>
-              </w:rPr>
-              <w:t xml:space="preserve">Logging tasks to project managing system</w:t>
-            </w:r>
-          </w:p>
-          <w:p>
-            <w:pPr>
-              <w:widowControl w:val="1"/>
-              <w:numPr>
-                <w:ilvl w:val="0"/>
-                <w:numId w:val="1"/>
-              </w:numPr>
-              <w:pBdr>
-                <w:left w:color="000000" w:space="13" w:sz="0" w:val="none"/>
-              </w:pBdr>
-              <w:shd w:fill="ffffff" w:val="clear"/>
               <w:spacing w:after="60" w:before="0" w:line="240" w:lineRule="auto"/>
               <w:ind w:left="720" w:right="0" w:hanging="360"/>
               <w:rPr>
@@ -1264,7 +1255,7 @@
                 <w:szCs w:val="20"/>
                 <w:rtl w:val="0"/>
               </w:rPr>
-              <w:t xml:space="preserve">Manipulating data / MySQL, PSQL</w:t>
+              <w:t xml:space="preserve">Manipulating data / SQL databases (MySQL, PSQL), SSH</w:t>
             </w:r>
           </w:p>
           <w:p>
@@ -1376,32 +1367,22 @@
             <w:r>
               <w:rPr>
                 <w:rFonts w:ascii="Roboto" w:cs="Roboto" w:eastAsia="Roboto" w:hAnsi="Roboto"/>
-                <w:color w:val="000000"/>
-                <w:sz w:val="20"/>
-                <w:szCs w:val="20"/>
-                <w:rtl w:val="0"/>
-              </w:rPr>
-              <w:t xml:space="preserve"> </w:t>
-            </w:r>
-            <w:r>
-              <w:rPr>
-                <w:rFonts w:ascii="Roboto" w:cs="Roboto" w:eastAsia="Roboto" w:hAnsi="Roboto"/>
-                <w:b w:val="0"/>
-                <w:sz w:val="20"/>
-                <w:szCs w:val="20"/>
-                <w:rtl w:val="0"/>
-              </w:rPr>
-              <w:t xml:space="preserve">— </w:t>
-            </w:r>
-            <w:r>
-              <w:rPr>
-                <w:rFonts w:ascii="Roboto" w:cs="Roboto" w:eastAsia="Roboto" w:hAnsi="Roboto"/>
-                <w:color w:val="494c4e"/>
-                <w:sz w:val="20"/>
-                <w:szCs w:val="20"/>
-                <w:rtl w:val="0"/>
-              </w:rPr>
-              <w:t xml:space="preserve">Frontend Engineer / Frontend Team Lead</w:t>
+                <w:color w:val="494c4e"/>
+                <w:sz w:val="20"/>
+                <w:szCs w:val="20"/>
+                <w:rtl w:val="0"/>
+              </w:rPr>
+              <w:t xml:space="preserve"> — UI Frontend </w:t>
+            </w:r>
+            <w:r>
+              <w:rPr>
+                <w:rFonts w:ascii="Roboto" w:cs="Roboto" w:eastAsia="Roboto" w:hAnsi="Roboto"/>
+                <w:color w:val="494c4e"/>
+                <w:sz w:val="20"/>
+                <w:szCs w:val="20"/>
+                <w:rtl w:val="0"/>
+              </w:rPr>
+              <w:t xml:space="preserve">Engineer</w:t>
             </w:r>
             <w:r>
               <w:rPr>
@@ -1470,7 +1451,7 @@
                 <w:szCs w:val="20"/>
                 <w:rtl w:val="0"/>
               </w:rPr>
-              <w:t xml:space="preserve">Developing templates / HTML, CSS, XML, XSLT </w:t>
+              <w:t xml:space="preserve">Collaboration between UI/UX and back-end engineering teams</w:t>
             </w:r>
           </w:p>
           <w:p>
@@ -1501,7 +1482,7 @@
                 <w:szCs w:val="20"/>
                 <w:rtl w:val="0"/>
               </w:rPr>
-              <w:t xml:space="preserve">Graphic optimization for Web </w:t>
+              <w:t xml:space="preserve">Gathering and clarifying the business requirements from customers</w:t>
             </w:r>
           </w:p>
           <w:p>
@@ -1532,7 +1513,7 @@
                 <w:szCs w:val="20"/>
                 <w:rtl w:val="0"/>
               </w:rPr>
-              <w:t xml:space="preserve">Animated GIFs and FLASH ad banners </w:t>
+              <w:t xml:space="preserve">Developing web applications / HTML, CSS, XML, XSLT </w:t>
             </w:r>
           </w:p>
           <w:p>
@@ -1656,7 +1637,145 @@
                 <w:szCs w:val="20"/>
                 <w:rtl w:val="0"/>
               </w:rPr>
-              <w:t xml:space="preserve">As a Team Lead: Managing all aspects of front-end engineering and project delivery</w:t>
+              <w:t xml:space="preserve">Hiring, training and supervising new team members</w:t>
+            </w:r>
+          </w:p>
+          <w:p>
+            <w:pPr>
+              <w:widowControl w:val="1"/>
+              <w:pBdr>
+                <w:top w:color="000000" w:space="0" w:sz="0" w:val="none"/>
+                <w:left w:color="000000" w:space="0" w:sz="0" w:val="none"/>
+                <w:bottom w:color="000000" w:space="0" w:sz="0" w:val="none"/>
+                <w:right w:color="000000" w:space="0" w:sz="0" w:val="none"/>
+              </w:pBdr>
+              <w:shd w:fill="ffffff" w:val="clear"/>
+              <w:spacing w:before="0" w:line="240" w:lineRule="auto"/>
+              <w:ind w:left="0" w:right="0" w:firstLine="0"/>
+              <w:rPr>
+                <w:rFonts w:ascii="Arial" w:cs="Arial" w:eastAsia="Arial" w:hAnsi="Arial"/>
+                <w:color w:val="494c4e"/>
+                <w:sz w:val="20"/>
+                <w:szCs w:val="20"/>
+              </w:rPr>
+            </w:pPr>
+            <w:r>
+              <w:rPr>
+                <w:rFonts w:ascii="Raleway" w:cs="Raleway" w:eastAsia="Raleway" w:hAnsi="Raleway"/>
+                <w:color w:val="494c4e"/>
+                <w:sz w:val="20"/>
+                <w:szCs w:val="20"/>
+                <w:rtl w:val="0"/>
+              </w:rPr>
+              <w:t xml:space="preserve">KEY CUSTOMERS</w:t>
+            </w:r>
+            <w:r>
+              <w:rPr>
+                <w:rFonts w:ascii="Arial" w:cs="Arial" w:eastAsia="Arial" w:hAnsi="Arial"/>
+                <w:color w:val="494c4e"/>
+                <w:sz w:val="20"/>
+                <w:szCs w:val="20"/>
+                <w:rtl w:val="0"/>
+              </w:rPr>
+              <w:t xml:space="preserve">: Panasonic, Colliers, Toyota, Lexus, Palladium</w:t>
+            </w:r>
+          </w:p>
+          <w:p>
+            <w:pPr>
+              <w:pStyle w:val="Heading2"/>
+              <w:spacing w:before="200" w:lineRule="auto"/>
+              <w:rPr>
+                <w:rFonts w:ascii="Roboto" w:cs="Roboto" w:eastAsia="Roboto" w:hAnsi="Roboto"/>
+                <w:b w:val="0"/>
+                <w:i w:val="1"/>
+                <w:color w:val="494c4e"/>
+                <w:sz w:val="20"/>
+                <w:szCs w:val="20"/>
+              </w:rPr>
+            </w:pPr>
+            <w:bookmarkStart w:colFirst="0" w:colLast="0" w:name="_z5mrjy9v5mt7" w:id="12"/>
+            <w:bookmarkEnd w:id="12"/>
+            <w:r>
+              <w:rPr>
+                <w:rFonts w:ascii="Raleway" w:cs="Raleway" w:eastAsia="Raleway" w:hAnsi="Raleway"/>
+                <w:b w:val="0"/>
+                <w:color w:val="494c4e"/>
+                <w:sz w:val="24"/>
+                <w:szCs w:val="24"/>
+                <w:rtl w:val="0"/>
+              </w:rPr>
+              <w:t xml:space="preserve">Web2000</w:t>
+            </w:r>
+            <w:r>
+              <w:rPr>
+                <w:rFonts w:ascii="Arial" w:cs="Arial" w:eastAsia="Arial" w:hAnsi="Arial"/>
+                <w:b w:val="0"/>
+                <w:color w:val="494c4e"/>
+                <w:sz w:val="20"/>
+                <w:szCs w:val="20"/>
+                <w:rtl w:val="0"/>
+              </w:rPr>
+              <w:t xml:space="preserve">, </w:t>
+            </w:r>
+            <w:r>
+              <w:rPr>
+                <w:rFonts w:ascii="Roboto" w:cs="Roboto" w:eastAsia="Roboto" w:hAnsi="Roboto"/>
+                <w:b w:val="0"/>
+                <w:color w:val="494c4e"/>
+                <w:sz w:val="20"/>
+                <w:szCs w:val="20"/>
+                <w:rtl w:val="0"/>
+              </w:rPr>
+              <w:t xml:space="preserve">Moscow, Russia</w:t>
+            </w:r>
+            <w:r>
+              <w:rPr>
+                <w:rtl w:val="0"/>
+              </w:rPr>
+            </w:r>
+          </w:p>
+          <w:p>
+            <w:pPr>
+              <w:pStyle w:val="Heading2"/>
+              <w:spacing w:before="0" w:lineRule="auto"/>
+              <w:rPr>
+                <w:rFonts w:ascii="Roboto" w:cs="Roboto" w:eastAsia="Roboto" w:hAnsi="Roboto"/>
+                <w:b w:val="0"/>
+                <w:i w:val="1"/>
+                <w:sz w:val="20"/>
+                <w:szCs w:val="20"/>
+              </w:rPr>
+            </w:pPr>
+            <w:bookmarkStart w:colFirst="0" w:colLast="0" w:name="_483fbeqtvry1" w:id="13"/>
+            <w:bookmarkEnd w:id="13"/>
+            <w:r>
+              <w:rPr>
+                <w:rFonts w:ascii="Roboto" w:cs="Roboto" w:eastAsia="Roboto" w:hAnsi="Roboto"/>
+                <w:color w:val="494c4e"/>
+                <w:sz w:val="20"/>
+                <w:szCs w:val="20"/>
+                <w:rtl w:val="0"/>
+              </w:rPr>
+              <w:t xml:space="preserve"> — UI Engineer</w:t>
+            </w:r>
+            <w:r>
+              <w:rPr>
+                <w:rtl w:val="0"/>
+              </w:rPr>
+            </w:r>
+          </w:p>
+          <w:p>
+            <w:pPr>
+              <w:pStyle w:val="Heading3"/>
+              <w:rPr/>
+            </w:pPr>
+            <w:bookmarkStart w:colFirst="0" w:colLast="0" w:name="_p00ll5sxt8n8" w:id="14"/>
+            <w:bookmarkEnd w:id="14"/>
+            <w:r>
+              <w:rPr>
+                <w:rtl w:val="0"/>
+              </w:rPr>
+              <w:t xml:space="preserve">2001 - 2002</w:t>
             </w:r>
           </w:p>
           <w:p>
@@ -1687,7 +1806,7 @@
                 <w:szCs w:val="20"/>
                 <w:rtl w:val="0"/>
               </w:rPr>
-              <w:t xml:space="preserve">Collaboration with UI/UX and back-end engineering teams</w:t>
+              <w:t xml:space="preserve">Processing graphics, optimization for Web</w:t>
             </w:r>
           </w:p>
           <w:p>
@@ -1708,17 +1827,18 @@
                 <w:color w:val="494c4e"/>
                 <w:sz w:val="20"/>
                 <w:szCs w:val="20"/>
-              </w:rPr>
-            </w:pPr>
-            <w:r>
-              <w:rPr>
-                <w:rFonts w:ascii="Roboto" w:cs="Roboto" w:eastAsia="Roboto" w:hAnsi="Roboto"/>
-                <w:color w:val="494c4e"/>
-                <w:sz w:val="20"/>
-                <w:szCs w:val="20"/>
-                <w:rtl w:val="0"/>
-              </w:rPr>
-              <w:t xml:space="preserve">Gathering and clarifying the business requirements with customers</w:t>
+                <w:u w:val="none"/>
+              </w:rPr>
+            </w:pPr>
+            <w:r>
+              <w:rPr>
+                <w:rFonts w:ascii="Roboto" w:cs="Roboto" w:eastAsia="Roboto" w:hAnsi="Roboto"/>
+                <w:color w:val="494c4e"/>
+                <w:sz w:val="20"/>
+                <w:szCs w:val="20"/>
+                <w:rtl w:val="0"/>
+              </w:rPr>
+              <w:t xml:space="preserve">Updating data with CMS or SSH, SQL databases</w:t>
             </w:r>
           </w:p>
           <w:p>
@@ -1732,7 +1852,7 @@
                 <w:left w:color="000000" w:space="13" w:sz="0" w:val="none"/>
               </w:pBdr>
               <w:shd w:fill="ffffff" w:val="clear"/>
-              <w:spacing w:after="0" w:afterAutospacing="0" w:before="0" w:line="240" w:lineRule="auto"/>
+              <w:spacing w:after="240" w:before="0" w:line="240" w:lineRule="auto"/>
               <w:ind w:left="720" w:right="0" w:hanging="360"/>
               <w:rPr>
                 <w:rFonts w:ascii="Roboto" w:cs="Roboto" w:eastAsia="Roboto" w:hAnsi="Roboto"/>
@@ -1749,60 +1869,7 @@
                 <w:szCs w:val="20"/>
                 <w:rtl w:val="0"/>
               </w:rPr>
-              <w:t xml:space="preserve">Technical documentation creation</w:t>
-            </w:r>
-          </w:p>
-          <w:p>
-            <w:pPr>
-              <w:widowControl w:val="1"/>
-              <w:numPr>
-                <w:ilvl w:val="0"/>
-                <w:numId w:val="1"/>
-              </w:numPr>
-              <w:pBdr>
-                <w:left w:color="000000" w:space="13" w:sz="0" w:val="none"/>
-              </w:pBdr>
-              <w:shd w:fill="ffffff" w:val="clear"/>
-              <w:spacing w:after="60" w:before="0" w:line="240" w:lineRule="auto"/>
-              <w:ind w:left="720" w:right="0" w:hanging="360"/>
-              <w:rPr>
-                <w:rFonts w:ascii="Roboto" w:cs="Roboto" w:eastAsia="Roboto" w:hAnsi="Roboto"/>
-                <w:color w:val="494c4e"/>
-                <w:sz w:val="20"/>
-                <w:szCs w:val="20"/>
-              </w:rPr>
-            </w:pPr>
-            <w:r>
-              <w:rPr>
-                <w:rFonts w:ascii="Roboto" w:cs="Roboto" w:eastAsia="Roboto" w:hAnsi="Roboto"/>
-                <w:color w:val="494c4e"/>
-                <w:sz w:val="20"/>
-                <w:szCs w:val="20"/>
-                <w:rtl w:val="0"/>
-              </w:rPr>
-              <w:t xml:space="preserve">Hiring, training and supervising new team members</w:t>
-            </w:r>
-          </w:p>
-          <w:p>
-            <w:pPr>
-              <w:widowControl w:val="1"/>
-              <w:pBdr>
-                <w:left w:color="000000" w:space="13" w:sz="0" w:val="none"/>
-              </w:pBdr>
-              <w:shd w:fill="ffffff" w:val="clear"/>
-              <w:spacing w:after="60" w:before="0" w:line="240" w:lineRule="auto"/>
-              <w:ind w:left="720" w:right="0" w:firstLine="0"/>
-              <w:rPr>
-                <w:rFonts w:ascii="Roboto" w:cs="Roboto" w:eastAsia="Roboto" w:hAnsi="Roboto"/>
-                <w:color w:val="494c4e"/>
-                <w:sz w:val="20"/>
-                <w:szCs w:val="20"/>
-              </w:rPr>
-            </w:pPr>
-            <w:r>
-              <w:rPr>
-                <w:rtl w:val="0"/>
-              </w:rPr>
+              <w:t xml:space="preserve">Developing e-commerce apps from visual design mockups / HTML, CSS, XML, XSLT</w:t>
             </w:r>
           </w:p>
           <w:p>
@@ -1816,7 +1883,7 @@
               </w:pBdr>
               <w:shd w:fill="ffffff" w:val="clear"/>
               <w:spacing w:before="0" w:line="240" w:lineRule="auto"/>
-              <w:ind w:left="0" w:right="0" w:firstLine="0"/>
+              <w:ind w:right="0"/>
               <w:rPr>
                 <w:rFonts w:ascii="Arial" w:cs="Arial" w:eastAsia="Arial" w:hAnsi="Arial"/>
                 <w:color w:val="494c4e"/>
@@ -1842,7 +1909,7 @@
                 <w:szCs w:val="20"/>
                 <w:rtl w:val="0"/>
               </w:rPr>
-              <w:t xml:space="preserve">: Panasonic, Colliers, Toyota, Lexus, Palladium</w:t>
+              <w:t xml:space="preserve">: bolero.ru, giftland.ru, podarki.com, dostavkalinz.ru</w:t>
             </w:r>
           </w:p>
           <w:p>
@@ -1883,8 +1950,8 @@
                 <w:szCs w:val="20"/>
               </w:rPr>
             </w:pPr>
-            <w:bookmarkStart w:colFirst="0" w:colLast="0" w:name="_oxgw83633006" w:id="12"/>
-            <w:bookmarkEnd w:id="12"/>
+            <w:bookmarkStart w:colFirst="0" w:colLast="0" w:name="_oxgw83633006" w:id="15"/>
+            <w:bookmarkEnd w:id="15"/>
             <w:r>
               <w:rPr>
                 <w:rFonts w:ascii="Raleway" w:cs="Raleway" w:eastAsia="Raleway" w:hAnsi="Raleway"/>
@@ -1936,8 +2003,8 @@
                 <w:szCs w:val="20"/>
               </w:rPr>
             </w:pPr>
-            <w:bookmarkStart w:colFirst="0" w:colLast="0" w:name="_wj2hg1fsznl1" w:id="13"/>
-            <w:bookmarkEnd w:id="13"/>
+            <w:bookmarkStart w:colFirst="0" w:colLast="0" w:name="_wj2hg1fsznl1" w:id="16"/>
+            <w:bookmarkEnd w:id="16"/>
             <w:r>
               <w:rPr>
                 <w:rFonts w:ascii="Roboto" w:cs="Roboto" w:eastAsia="Roboto" w:hAnsi="Roboto"/>
@@ -1965,7 +2032,7 @@
                 <w:szCs w:val="20"/>
                 <w:rtl w:val="0"/>
               </w:rPr>
-              <w:t xml:space="preserve">CAD Engineer</w:t>
+              <w:t xml:space="preserve">Computer-aided Design System Engineer</w:t>
             </w:r>
             <w:r>
               <w:rPr>
@@ -1978,8 +2045,8 @@
               <w:pStyle w:val="Heading3"/>
               <w:rPr/>
             </w:pPr>
-            <w:bookmarkStart w:colFirst="0" w:colLast="0" w:name="_yfoc6yxshtn1" w:id="14"/>
-            <w:bookmarkEnd w:id="14"/>
+            <w:bookmarkStart w:colFirst="0" w:colLast="0" w:name="_yfoc6yxshtn1" w:id="17"/>
+            <w:bookmarkEnd w:id="17"/>
             <w:r>
               <w:rPr>
                 <w:rtl w:val="0"/>
@@ -2017,7 +2084,7 @@
                 <w:szCs w:val="20"/>
                 <w:rtl w:val="0"/>
               </w:rPr>
-              <w:t xml:space="preserve">Automation manufacturing processes using computer-aided design systems (CAD).</w:t>
+              <w:t xml:space="preserve">Automation manufacturing processes using computer-aided design systems (CAD) : Pattern making, digitizing, technical design, drafting and grading services.</w:t>
             </w:r>
             <w:r>
               <w:rPr>
@@ -2041,8 +2108,8 @@
                 <w:color w:val="b7b7b7"/>
               </w:rPr>
             </w:pPr>
-            <w:bookmarkStart w:colFirst="0" w:colLast="0" w:name="_yk8luflkpwij" w:id="15"/>
-            <w:bookmarkEnd w:id="15"/>
+            <w:bookmarkStart w:colFirst="0" w:colLast="0" w:name="_yk8luflkpwij" w:id="18"/>
+            <w:bookmarkEnd w:id="18"/>
             <w:r>
               <w:rPr>
                 <w:rFonts w:ascii="Raleway" w:cs="Raleway" w:eastAsia="Raleway" w:hAnsi="Raleway"/>
@@ -2072,8 +2139,8 @@
                 <w:b w:val="0"/>
               </w:rPr>
             </w:pPr>
-            <w:bookmarkStart w:colFirst="0" w:colLast="0" w:name="_6wymnhinx9q5" w:id="16"/>
-            <w:bookmarkEnd w:id="16"/>
+            <w:bookmarkStart w:colFirst="0" w:colLast="0" w:name="_6wymnhinx9q5" w:id="19"/>
+            <w:bookmarkEnd w:id="19"/>
             <w:r>
               <w:rPr>
                 <w:rFonts w:ascii="Raleway" w:cs="Raleway" w:eastAsia="Raleway" w:hAnsi="Raleway"/>
@@ -2134,11 +2201,23 @@
                 <w:i w:val="1"/>
               </w:rPr>
             </w:pPr>
-            <w:bookmarkStart w:colFirst="0" w:colLast="0" w:name="_dgx9h57uy1hi" w:id="17"/>
-            <w:bookmarkEnd w:id="17"/>
-            <w:r>
-              <w:rPr>
+            <w:bookmarkStart w:colFirst="0" w:colLast="0" w:name="_dgx9h57uy1hi" w:id="20"/>
+            <w:bookmarkEnd w:id="20"/>
+            <w:r>
+              <w:rPr>
+                <w:rFonts w:ascii="Roboto" w:cs="Roboto" w:eastAsia="Roboto" w:hAnsi="Roboto"/>
+                <w:sz w:val="20"/>
+                <w:szCs w:val="20"/>
+                <w:rtl w:val="0"/>
+              </w:rPr>
+              <w:t xml:space="preserve"> </w:t>
+            </w:r>
+            <w:r>
+              <w:rPr>
+                <w:rFonts w:ascii="Roboto" w:cs="Roboto" w:eastAsia="Roboto" w:hAnsi="Roboto"/>
                 <w:b w:val="0"/>
+                <w:sz w:val="20"/>
+                <w:szCs w:val="20"/>
                 <w:rtl w:val="0"/>
               </w:rPr>
               <w:t xml:space="preserve">— </w:t>
@@ -2183,8 +2262,8 @@
               <w:shd w:fill="auto" w:val="clear"/>
               <w:rPr/>
             </w:pPr>
-            <w:bookmarkStart w:colFirst="0" w:colLast="0" w:name="_7vtcyzeczjot" w:id="18"/>
-            <w:bookmarkEnd w:id="18"/>
+            <w:bookmarkStart w:colFirst="0" w:colLast="0" w:name="_7vtcyzeczjot" w:id="21"/>
+            <w:bookmarkEnd w:id="21"/>
             <w:r>
               <w:rPr>
                 <w:rtl w:val="0"/>
@@ -2210,8 +2289,8 @@
                 <w:rFonts w:ascii="Raleway" w:cs="Raleway" w:eastAsia="Raleway" w:hAnsi="Raleway"/>
               </w:rPr>
             </w:pPr>
-            <w:bookmarkStart w:colFirst="0" w:colLast="0" w:name="_2b0f8pa6rmc2" w:id="19"/>
-            <w:bookmarkEnd w:id="19"/>
+            <w:bookmarkStart w:colFirst="0" w:colLast="0" w:name="_2b0f8pa6rmc2" w:id="22"/>
+            <w:bookmarkEnd w:id="22"/>
             <w:r>
               <w:rPr>
                 <w:rFonts w:ascii="Raleway" w:cs="Raleway" w:eastAsia="Raleway" w:hAnsi="Raleway"/>
@@ -2266,7 +2345,7 @@
                 <w:szCs w:val="20"/>
                 <w:rtl w:val="0"/>
               </w:rPr>
-              <w:t xml:space="preserve">UI/UX design, concept, </w:t>
+              <w:t xml:space="preserve">UI/UX design, concept</w:t>
             </w:r>
           </w:p>
           <w:p>
@@ -2296,7 +2375,7 @@
                 <w:szCs w:val="20"/>
                 <w:rtl w:val="0"/>
               </w:rPr>
-              <w:t xml:space="preserve">Data structure, </w:t>
+              <w:t xml:space="preserve">Data structure</w:t>
             </w:r>
           </w:p>
           <w:p>
@@ -2326,7 +2405,7 @@
                 <w:szCs w:val="20"/>
                 <w:rtl w:val="0"/>
               </w:rPr>
-              <w:t xml:space="preserve">Data managing system,</w:t>
+              <w:t xml:space="preserve">Custom Content Managing System</w:t>
             </w:r>
           </w:p>
           <w:p>
@@ -2383,7 +2462,7 @@
                 <w:szCs w:val="20"/>
                 <w:rtl w:val="0"/>
               </w:rPr>
-              <w:t xml:space="preserve"> / HTML, CSS, PHP, MySQL, JavaScript</w:t>
+              <w:t xml:space="preserve"> / HTML, CSS, JavaScript, PHP, Apache, MySQL</w:t>
             </w:r>
           </w:p>
           <w:p>
@@ -2416,7 +2495,7 @@
                 <w:szCs w:val="20"/>
                 <w:rtl w:val="0"/>
               </w:rPr>
-              <w:t xml:space="preserve">Technical documentation with detailed instructions for data managing tools</w:t>
+              <w:t xml:space="preserve">Technical documentation with detailed CMS instructions</w:t>
             </w:r>
             <w:r>
               <w:rPr>
@@ -2465,7 +2544,7 @@
                 <w:szCs w:val="20"/>
               </w:rPr>
             </w:pPr>
-            <w:hyperlink r:id="rId12">
+            <w:hyperlink r:id="rId13">
               <w:r>
                 <w:rPr>
                   <w:rFonts w:ascii="Roboto" w:cs="Roboto" w:eastAsia="Roboto" w:hAnsi="Roboto"/>
@@ -2487,7 +2566,7 @@
               </w:rPr>
               <w:t xml:space="preserve"> / </w:t>
             </w:r>
-            <w:hyperlink r:id="rId13">
+            <w:hyperlink r:id="rId14">
               <w:r>
                 <w:rPr>
                   <w:rFonts w:ascii="Roboto" w:cs="Roboto" w:eastAsia="Roboto" w:hAnsi="Roboto"/>
@@ -2515,8 +2594,8 @@
                 <w:szCs w:val="20"/>
               </w:rPr>
             </w:pPr>
-            <w:bookmarkStart w:colFirst="0" w:colLast="0" w:name="_x88pan7i1ecn" w:id="20"/>
-            <w:bookmarkEnd w:id="20"/>
+            <w:bookmarkStart w:colFirst="0" w:colLast="0" w:name="_x88pan7i1ecn" w:id="23"/>
+            <w:bookmarkEnd w:id="23"/>
             <w:r>
               <w:rPr>
                 <w:rtl w:val="0"/>
@@ -2589,7 +2668,7 @@
               </w:rPr>
               <w:br w:type="textWrapping"/>
             </w:r>
-            <w:hyperlink r:id="rId14">
+            <w:hyperlink r:id="rId15">
               <w:r>
                 <w:rPr>
                   <w:rFonts w:ascii="Roboto" w:cs="Roboto" w:eastAsia="Roboto" w:hAnsi="Roboto"/>
@@ -2611,7 +2690,7 @@
               </w:rPr>
               <w:t xml:space="preserve"> / </w:t>
             </w:r>
-            <w:hyperlink r:id="rId15">
+            <w:hyperlink r:id="rId16">
               <w:r>
                 <w:rPr>
                   <w:rFonts w:ascii="Roboto" w:cs="Roboto" w:eastAsia="Roboto" w:hAnsi="Roboto"/>
@@ -2640,8 +2719,8 @@
                 <w:szCs w:val="20"/>
               </w:rPr>
             </w:pPr>
-            <w:bookmarkStart w:colFirst="0" w:colLast="0" w:name="_q9o2jhtq8nqi" w:id="21"/>
-            <w:bookmarkEnd w:id="21"/>
+            <w:bookmarkStart w:colFirst="0" w:colLast="0" w:name="_q9o2jhtq8nqi" w:id="24"/>
+            <w:bookmarkEnd w:id="24"/>
             <w:r>
               <w:rPr>
                 <w:rtl w:val="0"/>
@@ -2729,7 +2808,7 @@
                 <w:szCs w:val="20"/>
               </w:rPr>
             </w:pPr>
-            <w:hyperlink r:id="rId16">
+            <w:hyperlink r:id="rId17">
               <w:r>
                 <w:rPr>
                   <w:rFonts w:ascii="Roboto" w:cs="Roboto" w:eastAsia="Roboto" w:hAnsi="Roboto"/>
@@ -2751,7 +2830,7 @@
               </w:rPr>
               <w:t xml:space="preserve"> / </w:t>
             </w:r>
-            <w:hyperlink r:id="rId17">
+            <w:hyperlink r:id="rId18">
               <w:r>
                 <w:rPr>
                   <w:rFonts w:ascii="Roboto" w:cs="Roboto" w:eastAsia="Roboto" w:hAnsi="Roboto"/>
@@ -2773,7 +2852,7 @@
               </w:rPr>
               <w:t xml:space="preserve"> / </w:t>
             </w:r>
-            <w:hyperlink r:id="rId18">
+            <w:hyperlink r:id="rId19">
               <w:r>
                 <w:rPr>
                   <w:rFonts w:ascii="Roboto" w:cs="Roboto" w:eastAsia="Roboto" w:hAnsi="Roboto"/>
@@ -2801,8 +2880,8 @@
                 <w:szCs w:val="20"/>
               </w:rPr>
             </w:pPr>
-            <w:bookmarkStart w:colFirst="0" w:colLast="0" w:name="_gfhe9tgep2u" w:id="22"/>
-            <w:bookmarkEnd w:id="22"/>
+            <w:bookmarkStart w:colFirst="0" w:colLast="0" w:name="_gfhe9tgep2u" w:id="25"/>
+            <w:bookmarkEnd w:id="25"/>
             <w:r>
               <w:rPr>
                 <w:rtl w:val="0"/>
@@ -2880,8 +2959,8 @@
                 <w:szCs w:val="20"/>
               </w:rPr>
             </w:pPr>
-            <w:bookmarkStart w:colFirst="0" w:colLast="0" w:name="_ca0awj8022e2" w:id="23"/>
-            <w:bookmarkEnd w:id="23"/>
+            <w:bookmarkStart w:colFirst="0" w:colLast="0" w:name="_ca0awj8022e2" w:id="26"/>
+            <w:bookmarkEnd w:id="26"/>
             <w:r>
               <w:rPr>
                 <w:rFonts w:ascii="Raleway" w:cs="Raleway" w:eastAsia="Raleway" w:hAnsi="Raleway"/>
@@ -3160,7 +3239,7 @@
                 <w:szCs w:val="20"/>
                 <w:rtl w:val="0"/>
               </w:rPr>
-              <w:t xml:space="preserve">Redux</w:t>
+              <w:t xml:space="preserve">Jest</w:t>
             </w:r>
           </w:p>
           <w:p>
@@ -3186,7 +3265,7 @@
                 <w:szCs w:val="20"/>
                 <w:rtl w:val="0"/>
               </w:rPr>
-              <w:t xml:space="preserve">SPA</w:t>
+              <w:t xml:space="preserve">Redux</w:t>
             </w:r>
           </w:p>
           <w:p>
@@ -3212,7 +3291,7 @@
                 <w:szCs w:val="20"/>
                 <w:rtl w:val="0"/>
               </w:rPr>
-              <w:t xml:space="preserve">MongoDb</w:t>
+              <w:t xml:space="preserve">SPA</w:t>
             </w:r>
           </w:p>
           <w:p>
@@ -3238,7 +3317,7 @@
                 <w:szCs w:val="20"/>
                 <w:rtl w:val="0"/>
               </w:rPr>
-              <w:t xml:space="preserve">Firebase</w:t>
+              <w:t xml:space="preserve">MongoDb</w:t>
             </w:r>
           </w:p>
           <w:p>
@@ -3264,7 +3343,7 @@
                 <w:szCs w:val="20"/>
                 <w:rtl w:val="0"/>
               </w:rPr>
-              <w:t xml:space="preserve">MySQL</w:t>
+              <w:t xml:space="preserve">Firebase</w:t>
             </w:r>
           </w:p>
           <w:p>
@@ -3290,7 +3369,7 @@
                 <w:szCs w:val="20"/>
                 <w:rtl w:val="0"/>
               </w:rPr>
-              <w:t xml:space="preserve">PSQL</w:t>
+              <w:t xml:space="preserve">MySQL</w:t>
             </w:r>
           </w:p>
           <w:p>
@@ -3316,7 +3395,7 @@
                 <w:szCs w:val="20"/>
                 <w:rtl w:val="0"/>
               </w:rPr>
-              <w:t xml:space="preserve">jQuery</w:t>
+              <w:t xml:space="preserve">PSQL</w:t>
             </w:r>
           </w:p>
           <w:p>
@@ -3342,7 +3421,7 @@
                 <w:szCs w:val="20"/>
                 <w:rtl w:val="0"/>
               </w:rPr>
-              <w:t xml:space="preserve">Bootstrap</w:t>
+              <w:t xml:space="preserve">jQuery</w:t>
             </w:r>
           </w:p>
           <w:p>
@@ -3368,7 +3447,7 @@
                 <w:szCs w:val="20"/>
                 <w:rtl w:val="0"/>
               </w:rPr>
-              <w:t xml:space="preserve">Angular</w:t>
+              <w:t xml:space="preserve">Bootstrap</w:t>
             </w:r>
           </w:p>
           <w:p>
@@ -3394,7 +3473,7 @@
                 <w:szCs w:val="20"/>
                 <w:rtl w:val="0"/>
               </w:rPr>
-              <w:t xml:space="preserve">PHP</w:t>
+              <w:t xml:space="preserve">Angular</w:t>
             </w:r>
           </w:p>
           <w:p>
@@ -3420,7 +3499,85 @@
                 <w:szCs w:val="20"/>
                 <w:rtl w:val="0"/>
               </w:rPr>
+              <w:t xml:space="preserve">PHP</w:t>
+            </w:r>
+          </w:p>
+          <w:p>
+            <w:pPr>
+              <w:widowControl w:val="1"/>
+              <w:pBdr>
+                <w:left w:color="000000" w:space="13" w:sz="0" w:val="none"/>
+              </w:pBdr>
+              <w:spacing w:after="60" w:before="0" w:line="240" w:lineRule="auto"/>
+              <w:ind w:right="0"/>
+              <w:rPr>
+                <w:rFonts w:ascii="Roboto" w:cs="Roboto" w:eastAsia="Roboto" w:hAnsi="Roboto"/>
+                <w:color w:val="494c4e"/>
+                <w:sz w:val="20"/>
+                <w:szCs w:val="20"/>
+              </w:rPr>
+            </w:pPr>
+            <w:r>
+              <w:rPr>
+                <w:rFonts w:ascii="Roboto" w:cs="Roboto" w:eastAsia="Roboto" w:hAnsi="Roboto"/>
+                <w:color w:val="494c4e"/>
+                <w:sz w:val="20"/>
+                <w:szCs w:val="20"/>
+                <w:rtl w:val="0"/>
+              </w:rPr>
+              <w:t xml:space="preserve">JIRA / Slack</w:t>
+            </w:r>
+          </w:p>
+          <w:p>
+            <w:pPr>
+              <w:widowControl w:val="1"/>
+              <w:pBdr>
+                <w:left w:color="000000" w:space="13" w:sz="0" w:val="none"/>
+              </w:pBdr>
+              <w:spacing w:after="60" w:before="0" w:line="240" w:lineRule="auto"/>
+              <w:ind w:right="0"/>
+              <w:rPr>
+                <w:rFonts w:ascii="Roboto" w:cs="Roboto" w:eastAsia="Roboto" w:hAnsi="Roboto"/>
+                <w:color w:val="494c4e"/>
+                <w:sz w:val="20"/>
+                <w:szCs w:val="20"/>
+              </w:rPr>
+            </w:pPr>
+            <w:r>
+              <w:rPr>
+                <w:rFonts w:ascii="Roboto" w:cs="Roboto" w:eastAsia="Roboto" w:hAnsi="Roboto"/>
+                <w:color w:val="494c4e"/>
+                <w:sz w:val="20"/>
+                <w:szCs w:val="20"/>
+                <w:rtl w:val="0"/>
+              </w:rPr>
               <w:t xml:space="preserve">Responsive Web Design</w:t>
+            </w:r>
+          </w:p>
+          <w:p>
+            <w:pPr>
+              <w:widowControl w:val="1"/>
+              <w:pBdr>
+                <w:left w:color="000000" w:space="13" w:sz="0" w:val="none"/>
+              </w:pBdr>
+              <w:spacing w:after="60" w:before="0" w:line="240" w:lineRule="auto"/>
+              <w:ind w:right="0"/>
+              <w:rPr>
+                <w:rFonts w:ascii="Roboto" w:cs="Roboto" w:eastAsia="Roboto" w:hAnsi="Roboto"/>
+                <w:color w:val="494c4e"/>
+                <w:sz w:val="20"/>
+                <w:szCs w:val="20"/>
+              </w:rPr>
+            </w:pPr>
+            <w:r>
+              <w:rPr>
+                <w:rFonts w:ascii="Roboto" w:cs="Roboto" w:eastAsia="Roboto" w:hAnsi="Roboto"/>
+                <w:color w:val="494c4e"/>
+                <w:sz w:val="20"/>
+                <w:szCs w:val="20"/>
+                <w:rtl w:val="0"/>
+              </w:rPr>
+              <w:t xml:space="preserve">Progressive Web Applications</w:t>
             </w:r>
           </w:p>
           <w:p>

</xml_diff>